<commit_message>
Add stress test cases
Add stress test cases
</commit_message>
<xml_diff>
--- a/Loop_TW/Stress test_20160509.docx
+++ b/Loop_TW/Stress test_20160509.docx
@@ -1,6 +1,6 @@
 
 <file path=word/document.xml><?xml version="1.0" encoding="utf-8"?>
-<w:document xmlns:wpc="http://schemas.microsoft.com/office/word/2010/wordprocessingCanvas" xmlns:cx="http://schemas.microsoft.com/office/drawing/2014/chartex" xmlns:cx1="http://schemas.microsoft.com/office/drawing/2015/9/8/chartex" xmlns:cx2="http://schemas.microsoft.com/office/drawing/2015/10/21/chartex" xmlns:cx3="http://schemas.microsoft.com/office/drawing/2016/5/9/chartex" xmlns:cx4="http://schemas.microsoft.com/office/drawing/2016/5/10/chartex" xmlns:cx5="http://schemas.microsoft.com/office/drawing/2016/5/11/chartex" xmlns:cx6="http://schemas.microsoft.com/office/drawing/2016/5/12/chartex" xmlns:cx7="http://schemas.microsoft.com/office/drawing/2016/5/13/chartex" xmlns:cx8="http://schemas.microsoft.com/office/drawing/2016/5/14/chartex" xmlns:mc="http://schemas.openxmlformats.org/markup-compatibility/2006" xmlns:aink="http://schemas.microsoft.com/office/drawing/2016/ink" xmlns:am3d="http://schemas.microsoft.com/office/drawing/2017/model3d" xmlns:o="urn:schemas-microsoft-com:office:office" xmlns:r="http://schemas.openxmlformats.org/officeDocument/2006/relationships" xmlns:m="http://schemas.openxmlformats.org/officeDocument/2006/math" xmlns:v="urn:schemas-microsoft-com:vml" xmlns:wp14="http://schemas.microsoft.com/office/word/2010/wordprocessingDrawing" xmlns:wp="http://schemas.openxmlformats.org/drawingml/2006/wordprocessingDrawing" xmlns:w10="urn:schemas-microsoft-com:office:word" xmlns:w="http://schemas.openxmlformats.org/wordprocessingml/2006/main" xmlns:w14="http://schemas.microsoft.com/office/word/2010/wordml" xmlns:w15="http://schemas.microsoft.com/office/word/2012/wordml" xmlns:w16cid="http://schemas.microsoft.com/office/word/2016/wordml/cid" xmlns:w16se="http://schemas.microsoft.com/office/word/2015/wordml/symex" xmlns:wpg="http://schemas.microsoft.com/office/word/2010/wordprocessingGroup" xmlns:wpi="http://schemas.microsoft.com/office/word/2010/wordprocessingInk" xmlns:wne="http://schemas.microsoft.com/office/word/2006/wordml" xmlns:wps="http://schemas.microsoft.com/office/word/2010/wordprocessingShape" mc:Ignorable="w14 w15 w16se w16cid wp14">
+<w:document xmlns:wpc="http://schemas.microsoft.com/office/word/2010/wordprocessingCanvas" xmlns:cx="http://schemas.microsoft.com/office/drawing/2014/chartex" xmlns:cx1="http://schemas.microsoft.com/office/drawing/2015/9/8/chartex" xmlns:cx2="http://schemas.microsoft.com/office/drawing/2015/10/21/chartex" xmlns:cx3="http://schemas.microsoft.com/office/drawing/2016/5/9/chartex" xmlns:cx4="http://schemas.microsoft.com/office/drawing/2016/5/10/chartex" xmlns:cx5="http://schemas.microsoft.com/office/drawing/2016/5/11/chartex" xmlns:cx6="http://schemas.microsoft.com/office/drawing/2016/5/12/chartex" xmlns:cx7="http://schemas.microsoft.com/office/drawing/2016/5/13/chartex" xmlns:cx8="http://schemas.microsoft.com/office/drawing/2016/5/14/chartex" xmlns:mc="http://schemas.openxmlformats.org/markup-compatibility/2006" xmlns:aink="http://schemas.microsoft.com/office/drawing/2016/ink" xmlns:am3d="http://schemas.microsoft.com/office/drawing/2017/model3d" xmlns:o="urn:schemas-microsoft-com:office:office" xmlns:oel="http://schemas.microsoft.com/office/2019/extlst" xmlns:r="http://schemas.openxmlformats.org/officeDocument/2006/relationships" xmlns:m="http://schemas.openxmlformats.org/officeDocument/2006/math" xmlns:v="urn:schemas-microsoft-com:vml" xmlns:wp14="http://schemas.microsoft.com/office/word/2010/wordprocessingDrawing" xmlns:wp="http://schemas.openxmlformats.org/drawingml/2006/wordprocessingDrawing" xmlns:w10="urn:schemas-microsoft-com:office:word" xmlns:w="http://schemas.openxmlformats.org/wordprocessingml/2006/main" xmlns:w14="http://schemas.microsoft.com/office/word/2010/wordml" xmlns:w15="http://schemas.microsoft.com/office/word/2012/wordml" xmlns:w16cex="http://schemas.microsoft.com/office/word/2018/wordml/cex" xmlns:w16cid="http://schemas.microsoft.com/office/word/2016/wordml/cid" xmlns:w16="http://schemas.microsoft.com/office/word/2018/wordml" xmlns:w16sdtdh="http://schemas.microsoft.com/office/word/2020/wordml/sdtdatahash" xmlns:w16se="http://schemas.microsoft.com/office/word/2015/wordml/symex" xmlns:wpg="http://schemas.microsoft.com/office/word/2010/wordprocessingGroup" xmlns:wpi="http://schemas.microsoft.com/office/word/2010/wordprocessingInk" xmlns:wne="http://schemas.microsoft.com/office/word/2006/wordml" xmlns:wps="http://schemas.microsoft.com/office/word/2010/wordprocessingShape" mc:Ignorable="w14 w15 w16se w16cid w16 w16cex w16sdtdh wp14">
   <w:body>
     <w:p>
       <w:pPr>
@@ -397,6 +397,69 @@
       <w:pPr>
         <w:ind w:firstLineChars="100" w:firstLine="240"/>
         <w:rPr>
+          <w:szCs w:val="24"/>
+        </w:rPr>
+      </w:pPr>
+      <w:r>
+        <w:rPr>
+          <w:rFonts w:hint="eastAsia"/>
+          <w:szCs w:val="24"/>
+          <w:highlight w:val="green"/>
+        </w:rPr>
+        <w:t>0</w:t>
+      </w:r>
+      <w:r>
+        <w:rPr>
+          <w:szCs w:val="24"/>
+          <w:highlight w:val="green"/>
+        </w:rPr>
+        <w:t xml:space="preserve">4-00 </w:t>
+      </w:r>
+      <w:r>
+        <w:rPr>
+          <w:szCs w:val="24"/>
+          <w:highlight w:val="green"/>
+        </w:rPr>
+        <w:sym w:font="Wingdings" w:char="F0E0"/>
+      </w:r>
+      <w:r>
+        <w:rPr>
+          <w:szCs w:val="24"/>
+          <w:highlight w:val="green"/>
+        </w:rPr>
+        <w:t xml:space="preserve"> 04-09 </w:t>
+      </w:r>
+      <w:r>
+        <w:rPr>
+          <w:szCs w:val="24"/>
+          <w:highlight w:val="green"/>
+        </w:rPr>
+        <w:sym w:font="Wingdings" w:char="F0E0"/>
+      </w:r>
+      <w:r>
+        <w:rPr>
+          <w:szCs w:val="24"/>
+          <w:highlight w:val="green"/>
+        </w:rPr>
+        <w:t xml:space="preserve"> 03-02 (NEO2 tags)</w:t>
+      </w:r>
+      <w:r>
+        <w:rPr>
+          <w:szCs w:val="24"/>
+        </w:rPr>
+        <w:t xml:space="preserve"> </w:t>
+      </w:r>
+      <w:r>
+        <w:rPr>
+          <w:szCs w:val="24"/>
+        </w:rPr>
+        <w:t>LO001-6</w:t>
+      </w:r>
+    </w:p>
+    <w:p>
+      <w:pPr>
+        <w:ind w:firstLineChars="100" w:firstLine="240"/>
+        <w:rPr>
           <w:color w:val="C00000"/>
           <w:szCs w:val="24"/>
         </w:rPr>
@@ -934,105 +997,86 @@
         <w:t xml:space="preserve">. </w:t>
       </w:r>
       <w:r>
-        <w:t>Reboot</w:t>
+        <w:t xml:space="preserve">Reboot </w:t>
+      </w:r>
+      <w:r>
+        <w:t>(</w:t>
+      </w:r>
+      <w:r>
+        <w:t>77-05</w:t>
+      </w:r>
+      <w:r>
+        <w:t>)</w:t>
+      </w:r>
+      <w:r>
+        <w:rPr>
+          <w:rFonts w:hint="eastAsia"/>
+          <w:highlight w:val="green"/>
+        </w:rPr>
+        <w:t xml:space="preserve"> ---</w:t>
+      </w:r>
+      <w:r>
+        <w:rPr>
+          <w:rFonts w:hint="eastAsia"/>
+          <w:szCs w:val="24"/>
+          <w:highlight w:val="green"/>
+        </w:rPr>
+        <w:t xml:space="preserve"> LO00</w:t>
+      </w:r>
+      <w:r>
+        <w:rPr>
+          <w:szCs w:val="24"/>
+          <w:highlight w:val="green"/>
+        </w:rPr>
+        <w:t>6</w:t>
+      </w:r>
+    </w:p>
+    <w:p/>
+    <w:p>
+      <w:r>
+        <w:t>9. ACT</w:t>
       </w:r>
       <w:r>
         <w:t xml:space="preserve"> </w:t>
       </w:r>
       <w:r>
-        <w:t>(</w:t>
-      </w:r>
-      <w:r>
-        <w:t>77-05</w:t>
-      </w:r>
-      <w:r>
-        <w:t>)</w:t>
-      </w:r>
-      <w:r>
-        <w:rPr>
-          <w:rFonts w:hint="eastAsia"/>
-          <w:highlight w:val="green"/>
-        </w:rPr>
-        <w:t xml:space="preserve"> ---</w:t>
-      </w:r>
-      <w:r>
-        <w:rPr>
-          <w:rFonts w:hint="eastAsia"/>
-          <w:szCs w:val="24"/>
-          <w:highlight w:val="green"/>
-        </w:rPr>
-        <w:t xml:space="preserve"> LO00</w:t>
-      </w:r>
-      <w:r>
-        <w:rPr>
-          <w:szCs w:val="24"/>
-          <w:highlight w:val="green"/>
-        </w:rPr>
-        <w:t>6</w:t>
+        <w:t>(02-40) CL only --&gt; Cancel</w:t>
+      </w:r>
+      <w:r>
+        <w:t xml:space="preserve"> </w:t>
+      </w:r>
+      <w:r>
+        <w:t xml:space="preserve">(05-01) *10000 --- </w:t>
+      </w:r>
+      <w:r>
+        <w:rPr>
+          <w:highlight w:val="green"/>
+        </w:rPr>
+        <w:t>LO007</w:t>
       </w:r>
     </w:p>
     <w:p/>
     <w:p>
       <w:r>
-        <w:t>9. ACT</w:t>
+        <w:rPr>
+          <w:rFonts w:hint="eastAsia"/>
+        </w:rPr>
+        <w:t>1</w:t>
+      </w:r>
+      <w:r>
+        <w:t>0. CT Transaction</w:t>
       </w:r>
       <w:r>
         <w:t xml:space="preserve"> </w:t>
       </w:r>
       <w:r>
-        <w:t>(02-40) CL only --&gt; Cancel</w:t>
-      </w:r>
-      <w:r>
-        <w:t xml:space="preserve"> </w:t>
-      </w:r>
-      <w:r>
-        <w:t xml:space="preserve">(05-01) *10000 --- </w:t>
-      </w:r>
-      <w:r>
-        <w:rPr>
-          <w:highlight w:val="green"/>
-        </w:rPr>
-        <w:t>LO007</w:t>
-      </w:r>
-    </w:p>
-    <w:p/>
-    <w:p>
-      <w:pPr>
-        <w:rPr>
-          <w:rFonts w:hint="eastAsia"/>
-        </w:rPr>
-      </w:pPr>
-      <w:r>
-        <w:rPr>
-          <w:rFonts w:hint="eastAsia"/>
-        </w:rPr>
-        <w:t>1</w:t>
-      </w:r>
-      <w:r>
-        <w:t>0. CT Transaction</w:t>
-      </w:r>
-      <w:r>
-        <w:t xml:space="preserve"> </w:t>
-      </w:r>
-      <w:r>
-        <w:t>(60-10) --&gt; 60-11 --&gt; 60-12</w:t>
-      </w:r>
-      <w:r>
-        <w:t xml:space="preserve"> *10000 --- </w:t>
-      </w:r>
-      <w:bookmarkStart w:id="0" w:name="_GoBack"/>
-      <w:bookmarkEnd w:id="0"/>
-      <w:r>
-        <w:rPr>
-          <w:highlight w:val="green"/>
-        </w:rPr>
-        <w:t>LO00</w:t>
-      </w:r>
-      <w:r>
-        <w:rPr>
-          <w:highlight w:val="green"/>
-        </w:rPr>
-        <w:t>8</w:t>
+        <w:t xml:space="preserve">(60-10) --&gt; 60-11 --&gt; 60-12 *10000 --- </w:t>
+      </w:r>
+      <w:r>
+        <w:rPr>
+          <w:highlight w:val="green"/>
+        </w:rPr>
+        <w:t>LO008</w:t>
       </w:r>
     </w:p>
     <w:sectPr>
@@ -1046,7 +1090,7 @@
 </file>
 
 <file path=word/endnotes.xml><?xml version="1.0" encoding="utf-8"?>
-<w:endnotes xmlns:wpc="http://schemas.microsoft.com/office/word/2010/wordprocessingCanvas" xmlns:cx="http://schemas.microsoft.com/office/drawing/2014/chartex" xmlns:cx1="http://schemas.microsoft.com/office/drawing/2015/9/8/chartex" xmlns:cx2="http://schemas.microsoft.com/office/drawing/2015/10/21/chartex" xmlns:cx3="http://schemas.microsoft.com/office/drawing/2016/5/9/chartex" xmlns:cx4="http://schemas.microsoft.com/office/drawing/2016/5/10/chartex" xmlns:cx5="http://schemas.microsoft.com/office/drawing/2016/5/11/chartex" xmlns:cx6="http://schemas.microsoft.com/office/drawing/2016/5/12/chartex" xmlns:cx7="http://schemas.microsoft.com/office/drawing/2016/5/13/chartex" xmlns:cx8="http://schemas.microsoft.com/office/drawing/2016/5/14/chartex" xmlns:mc="http://schemas.openxmlformats.org/markup-compatibility/2006" xmlns:aink="http://schemas.microsoft.com/office/drawing/2016/ink" xmlns:am3d="http://schemas.microsoft.com/office/drawing/2017/model3d" xmlns:o="urn:schemas-microsoft-com:office:office" xmlns:r="http://schemas.openxmlformats.org/officeDocument/2006/relationships" xmlns:m="http://schemas.openxmlformats.org/officeDocument/2006/math" xmlns:v="urn:schemas-microsoft-com:vml" xmlns:wp14="http://schemas.microsoft.com/office/word/2010/wordprocessingDrawing" xmlns:wp="http://schemas.openxmlformats.org/drawingml/2006/wordprocessingDrawing" xmlns:w10="urn:schemas-microsoft-com:office:word" xmlns:w="http://schemas.openxmlformats.org/wordprocessingml/2006/main" xmlns:w14="http://schemas.microsoft.com/office/word/2010/wordml" xmlns:w15="http://schemas.microsoft.com/office/word/2012/wordml" xmlns:w16cid="http://schemas.microsoft.com/office/word/2016/wordml/cid" xmlns:w16se="http://schemas.microsoft.com/office/word/2015/wordml/symex" xmlns:wpg="http://schemas.microsoft.com/office/word/2010/wordprocessingGroup" xmlns:wpi="http://schemas.microsoft.com/office/word/2010/wordprocessingInk" xmlns:wne="http://schemas.microsoft.com/office/word/2006/wordml" xmlns:wps="http://schemas.microsoft.com/office/word/2010/wordprocessingShape" mc:Ignorable="w14 w15 w16se w16cid wp14">
+<w:endnotes xmlns:wpc="http://schemas.microsoft.com/office/word/2010/wordprocessingCanvas" xmlns:cx="http://schemas.microsoft.com/office/drawing/2014/chartex" xmlns:cx1="http://schemas.microsoft.com/office/drawing/2015/9/8/chartex" xmlns:cx2="http://schemas.microsoft.com/office/drawing/2015/10/21/chartex" xmlns:cx3="http://schemas.microsoft.com/office/drawing/2016/5/9/chartex" xmlns:cx4="http://schemas.microsoft.com/office/drawing/2016/5/10/chartex" xmlns:cx5="http://schemas.microsoft.com/office/drawing/2016/5/11/chartex" xmlns:cx6="http://schemas.microsoft.com/office/drawing/2016/5/12/chartex" xmlns:cx7="http://schemas.microsoft.com/office/drawing/2016/5/13/chartex" xmlns:cx8="http://schemas.microsoft.com/office/drawing/2016/5/14/chartex" xmlns:mc="http://schemas.openxmlformats.org/markup-compatibility/2006" xmlns:aink="http://schemas.microsoft.com/office/drawing/2016/ink" xmlns:am3d="http://schemas.microsoft.com/office/drawing/2017/model3d" xmlns:o="urn:schemas-microsoft-com:office:office" xmlns:oel="http://schemas.microsoft.com/office/2019/extlst" xmlns:r="http://schemas.openxmlformats.org/officeDocument/2006/relationships" xmlns:m="http://schemas.openxmlformats.org/officeDocument/2006/math" xmlns:v="urn:schemas-microsoft-com:vml" xmlns:wp14="http://schemas.microsoft.com/office/word/2010/wordprocessingDrawing" xmlns:wp="http://schemas.openxmlformats.org/drawingml/2006/wordprocessingDrawing" xmlns:w10="urn:schemas-microsoft-com:office:word" xmlns:w="http://schemas.openxmlformats.org/wordprocessingml/2006/main" xmlns:w14="http://schemas.microsoft.com/office/word/2010/wordml" xmlns:w15="http://schemas.microsoft.com/office/word/2012/wordml" xmlns:w16cex="http://schemas.microsoft.com/office/word/2018/wordml/cex" xmlns:w16cid="http://schemas.microsoft.com/office/word/2016/wordml/cid" xmlns:w16="http://schemas.microsoft.com/office/word/2018/wordml" xmlns:w16sdtdh="http://schemas.microsoft.com/office/word/2020/wordml/sdtdatahash" xmlns:w16se="http://schemas.microsoft.com/office/word/2015/wordml/symex" xmlns:wpg="http://schemas.microsoft.com/office/word/2010/wordprocessingGroup" xmlns:wpi="http://schemas.microsoft.com/office/word/2010/wordprocessingInk" xmlns:wne="http://schemas.microsoft.com/office/word/2006/wordml" xmlns:wps="http://schemas.microsoft.com/office/word/2010/wordprocessingShape" mc:Ignorable="w14 w15 w16se w16cid w16 w16cex w16sdtdh wp14">
   <w:endnote w:type="separator" w:id="-1">
     <w:p>
       <w:r>
@@ -1065,7 +1109,7 @@
 </file>
 
 <file path=word/footnotes.xml><?xml version="1.0" encoding="utf-8"?>
-<w:footnotes xmlns:wpc="http://schemas.microsoft.com/office/word/2010/wordprocessingCanvas" xmlns:cx="http://schemas.microsoft.com/office/drawing/2014/chartex" xmlns:cx1="http://schemas.microsoft.com/office/drawing/2015/9/8/chartex" xmlns:cx2="http://schemas.microsoft.com/office/drawing/2015/10/21/chartex" xmlns:cx3="http://schemas.microsoft.com/office/drawing/2016/5/9/chartex" xmlns:cx4="http://schemas.microsoft.com/office/drawing/2016/5/10/chartex" xmlns:cx5="http://schemas.microsoft.com/office/drawing/2016/5/11/chartex" xmlns:cx6="http://schemas.microsoft.com/office/drawing/2016/5/12/chartex" xmlns:cx7="http://schemas.microsoft.com/office/drawing/2016/5/13/chartex" xmlns:cx8="http://schemas.microsoft.com/office/drawing/2016/5/14/chartex" xmlns:mc="http://schemas.openxmlformats.org/markup-compatibility/2006" xmlns:aink="http://schemas.microsoft.com/office/drawing/2016/ink" xmlns:am3d="http://schemas.microsoft.com/office/drawing/2017/model3d" xmlns:o="urn:schemas-microsoft-com:office:office" xmlns:r="http://schemas.openxmlformats.org/officeDocument/2006/relationships" xmlns:m="http://schemas.openxmlformats.org/officeDocument/2006/math" xmlns:v="urn:schemas-microsoft-com:vml" xmlns:wp14="http://schemas.microsoft.com/office/word/2010/wordprocessingDrawing" xmlns:wp="http://schemas.openxmlformats.org/drawingml/2006/wordprocessingDrawing" xmlns:w10="urn:schemas-microsoft-com:office:word" xmlns:w="http://schemas.openxmlformats.org/wordprocessingml/2006/main" xmlns:w14="http://schemas.microsoft.com/office/word/2010/wordml" xmlns:w15="http://schemas.microsoft.com/office/word/2012/wordml" xmlns:w16cid="http://schemas.microsoft.com/office/word/2016/wordml/cid" xmlns:w16se="http://schemas.microsoft.com/office/word/2015/wordml/symex" xmlns:wpg="http://schemas.microsoft.com/office/word/2010/wordprocessingGroup" xmlns:wpi="http://schemas.microsoft.com/office/word/2010/wordprocessingInk" xmlns:wne="http://schemas.microsoft.com/office/word/2006/wordml" xmlns:wps="http://schemas.microsoft.com/office/word/2010/wordprocessingShape" mc:Ignorable="w14 w15 w16se w16cid wp14">
+<w:footnotes xmlns:wpc="http://schemas.microsoft.com/office/word/2010/wordprocessingCanvas" xmlns:cx="http://schemas.microsoft.com/office/drawing/2014/chartex" xmlns:cx1="http://schemas.microsoft.com/office/drawing/2015/9/8/chartex" xmlns:cx2="http://schemas.microsoft.com/office/drawing/2015/10/21/chartex" xmlns:cx3="http://schemas.microsoft.com/office/drawing/2016/5/9/chartex" xmlns:cx4="http://schemas.microsoft.com/office/drawing/2016/5/10/chartex" xmlns:cx5="http://schemas.microsoft.com/office/drawing/2016/5/11/chartex" xmlns:cx6="http://schemas.microsoft.com/office/drawing/2016/5/12/chartex" xmlns:cx7="http://schemas.microsoft.com/office/drawing/2016/5/13/chartex" xmlns:cx8="http://schemas.microsoft.com/office/drawing/2016/5/14/chartex" xmlns:mc="http://schemas.openxmlformats.org/markup-compatibility/2006" xmlns:aink="http://schemas.microsoft.com/office/drawing/2016/ink" xmlns:am3d="http://schemas.microsoft.com/office/drawing/2017/model3d" xmlns:o="urn:schemas-microsoft-com:office:office" xmlns:oel="http://schemas.microsoft.com/office/2019/extlst" xmlns:r="http://schemas.openxmlformats.org/officeDocument/2006/relationships" xmlns:m="http://schemas.openxmlformats.org/officeDocument/2006/math" xmlns:v="urn:schemas-microsoft-com:vml" xmlns:wp14="http://schemas.microsoft.com/office/word/2010/wordprocessingDrawing" xmlns:wp="http://schemas.openxmlformats.org/drawingml/2006/wordprocessingDrawing" xmlns:w10="urn:schemas-microsoft-com:office:word" xmlns:w="http://schemas.openxmlformats.org/wordprocessingml/2006/main" xmlns:w14="http://schemas.microsoft.com/office/word/2010/wordml" xmlns:w15="http://schemas.microsoft.com/office/word/2012/wordml" xmlns:w16cex="http://schemas.microsoft.com/office/word/2018/wordml/cex" xmlns:w16cid="http://schemas.microsoft.com/office/word/2016/wordml/cid" xmlns:w16="http://schemas.microsoft.com/office/word/2018/wordml" xmlns:w16sdtdh="http://schemas.microsoft.com/office/word/2020/wordml/sdtdatahash" xmlns:w16se="http://schemas.microsoft.com/office/word/2015/wordml/symex" xmlns:wpg="http://schemas.microsoft.com/office/word/2010/wordprocessingGroup" xmlns:wpi="http://schemas.microsoft.com/office/word/2010/wordprocessingInk" xmlns:wne="http://schemas.microsoft.com/office/word/2006/wordml" xmlns:wps="http://schemas.microsoft.com/office/word/2010/wordprocessingShape" mc:Ignorable="w14 w15 w16se w16cid w16 w16cex w16sdtdh wp14">
   <w:footnote w:type="separator" w:id="-1">
     <w:p>
       <w:r>
@@ -1084,7 +1128,7 @@
 </file>
 
 <file path=word/styles.xml><?xml version="1.0" encoding="utf-8"?>
-<w:styles xmlns:mc="http://schemas.openxmlformats.org/markup-compatibility/2006" xmlns:r="http://schemas.openxmlformats.org/officeDocument/2006/relationships" xmlns:w="http://schemas.openxmlformats.org/wordprocessingml/2006/main" xmlns:w14="http://schemas.microsoft.com/office/word/2010/wordml" xmlns:w15="http://schemas.microsoft.com/office/word/2012/wordml" xmlns:w16cid="http://schemas.microsoft.com/office/word/2016/wordml/cid" xmlns:w16se="http://schemas.microsoft.com/office/word/2015/wordml/symex" mc:Ignorable="w14 w15 w16se w16cid">
+<w:styles xmlns:mc="http://schemas.openxmlformats.org/markup-compatibility/2006" xmlns:r="http://schemas.openxmlformats.org/officeDocument/2006/relationships" xmlns:w="http://schemas.openxmlformats.org/wordprocessingml/2006/main" xmlns:w14="http://schemas.microsoft.com/office/word/2010/wordml" xmlns:w15="http://schemas.microsoft.com/office/word/2012/wordml" xmlns:w16cex="http://schemas.microsoft.com/office/word/2018/wordml/cex" xmlns:w16cid="http://schemas.microsoft.com/office/word/2016/wordml/cid" xmlns:w16="http://schemas.microsoft.com/office/word/2018/wordml" xmlns:w16sdtdh="http://schemas.microsoft.com/office/word/2020/wordml/sdtdatahash" xmlns:w16se="http://schemas.microsoft.com/office/word/2015/wordml/symex" mc:Ignorable="w14 w15 w16se w16cid w16 w16cex w16sdtdh">
   <w:docDefaults>
     <w:rPrDefault>
       <w:rPr>
@@ -1252,7 +1296,7 @@
     <w:lsdException w:name="Table Web 2" w:semiHidden="1" w:unhideWhenUsed="1"/>
     <w:lsdException w:name="Table Web 3" w:semiHidden="1" w:unhideWhenUsed="1"/>
     <w:lsdException w:name="Balloon Text" w:semiHidden="1" w:unhideWhenUsed="1"/>
-    <w:lsdException w:name="Table Grid" w:semiHidden="1" w:uiPriority="59" w:unhideWhenUsed="1"/>
+    <w:lsdException w:name="Table Grid" w:uiPriority="59"/>
     <w:lsdException w:name="Table Theme" w:semiHidden="1" w:unhideWhenUsed="1"/>
     <w:lsdException w:name="Placeholder Text" w:semiHidden="1"/>
     <w:lsdException w:name="No Spacing" w:uiPriority="1" w:qFormat="1"/>
@@ -1581,7 +1625,7 @@
         <a:sysClr val="windowText" lastClr="000000"/>
       </a:dk1>
       <a:lt1>
-        <a:sysClr val="window" lastClr="C7EDCC"/>
+        <a:sysClr val="window" lastClr="FFFFFF"/>
       </a:lt1>
       <a:dk2>
         <a:srgbClr val="1F497D"/>

</xml_diff>